<commit_message>
Add note for LookupTables (Ziming update)
added under the session 'How to run MASS-PRF?':
- "Note: The program requires the four LookupTables in the working directory to run successfully, for more details about the LookupTables, please refer to the session ‘Gamma calculation using four Lookup Tables’ below."
</commit_message>
<xml_diff>
--- a/doc/MASS-PRF_v1.1_manual.docx
+++ b/doc/MASS-PRF_v1.1_manual.docx
@@ -1,6 +1,6 @@
 
 <file path=word/document.xml><?xml version="1.0" encoding="utf-8"?>
-<w:document xmlns:wpc="http://schemas.microsoft.com/office/word/2010/wordprocessingCanvas" xmlns:mo="http://schemas.microsoft.com/office/mac/office/2008/main" xmlns:mc="http://schemas.openxmlformats.org/markup-compatibility/2006" xmlns:mv="urn:schemas-microsoft-com:mac:vml" xmlns:o="urn:schemas-microsoft-com:office:office" xmlns:r="http://schemas.openxmlformats.org/officeDocument/2006/relationships" xmlns:m="http://schemas.openxmlformats.org/officeDocument/2006/math" xmlns:v="urn:schemas-microsoft-com:vml" xmlns:wp14="http://schemas.microsoft.com/office/word/2010/wordprocessingDrawing" xmlns:wp="http://schemas.openxmlformats.org/drawingml/2006/wordprocessingDrawing" xmlns:w10="urn:schemas-microsoft-com:office:word" xmlns:w="http://schemas.openxmlformats.org/wordprocessingml/2006/main" xmlns:w14="http://schemas.microsoft.com/office/word/2010/wordml" xmlns:w15="http://schemas.microsoft.com/office/word/2012/wordml" xmlns:wpg="http://schemas.microsoft.com/office/word/2010/wordprocessingGroup" xmlns:wpi="http://schemas.microsoft.com/office/word/2010/wordprocessingInk" xmlns:wne="http://schemas.microsoft.com/office/word/2006/wordml" xmlns:wps="http://schemas.microsoft.com/office/word/2010/wordprocessingShape" mc:Ignorable="w14 w15 wp14">
+<w:document xmlns:wpc="http://schemas.microsoft.com/office/word/2010/wordprocessingCanvas" xmlns:cx="http://schemas.microsoft.com/office/drawing/2014/chartex" xmlns:cx1="http://schemas.microsoft.com/office/drawing/2015/9/8/chartex" xmlns:cx2="http://schemas.microsoft.com/office/drawing/2015/10/21/chartex" xmlns:cx3="http://schemas.microsoft.com/office/drawing/2016/5/9/chartex" xmlns:cx4="http://schemas.microsoft.com/office/drawing/2016/5/10/chartex" xmlns:cx5="http://schemas.microsoft.com/office/drawing/2016/5/11/chartex" xmlns:cx6="http://schemas.microsoft.com/office/drawing/2016/5/12/chartex" xmlns:cx7="http://schemas.microsoft.com/office/drawing/2016/5/13/chartex" xmlns:cx8="http://schemas.microsoft.com/office/drawing/2016/5/14/chartex" xmlns:mc="http://schemas.openxmlformats.org/markup-compatibility/2006" xmlns:aink="http://schemas.microsoft.com/office/drawing/2016/ink" xmlns:am3d="http://schemas.microsoft.com/office/drawing/2017/model3d" xmlns:o="urn:schemas-microsoft-com:office:office" xmlns:r="http://schemas.openxmlformats.org/officeDocument/2006/relationships" xmlns:m="http://schemas.openxmlformats.org/officeDocument/2006/math" xmlns:v="urn:schemas-microsoft-com:vml" xmlns:wp14="http://schemas.microsoft.com/office/word/2010/wordprocessingDrawing" xmlns:wp="http://schemas.openxmlformats.org/drawingml/2006/wordprocessingDrawing" xmlns:w10="urn:schemas-microsoft-com:office:word" xmlns:w="http://schemas.openxmlformats.org/wordprocessingml/2006/main" xmlns:w14="http://schemas.microsoft.com/office/word/2010/wordml" xmlns:w15="http://schemas.microsoft.com/office/word/2012/wordml" xmlns:w16cex="http://schemas.microsoft.com/office/word/2018/wordml/cex" xmlns:w16cid="http://schemas.microsoft.com/office/word/2016/wordml/cid" xmlns:w16="http://schemas.microsoft.com/office/word/2018/wordml" xmlns:w16se="http://schemas.microsoft.com/office/word/2015/wordml/symex" xmlns:wpg="http://schemas.microsoft.com/office/word/2010/wordprocessingGroup" xmlns:wpi="http://schemas.microsoft.com/office/word/2010/wordprocessingInk" xmlns:wne="http://schemas.microsoft.com/office/word/2006/wordml" xmlns:wps="http://schemas.microsoft.com/office/word/2010/wordprocessingShape" mc:Ignorable="w14 w15 w16se w16cid w16 w16cex wp14">
   <w:body>
     <w:p>
       <w:pPr>
@@ -118,13 +118,23 @@
         <w:spacing w:line="480" w:lineRule="auto"/>
       </w:pPr>
       <w:r>
-        <w:t>August 7th</w:t>
-      </w:r>
-      <w:r>
-        <w:t>, 2017</w:t>
-      </w:r>
-      <w:bookmarkStart w:id="0" w:name="_GoBack"/>
-      <w:bookmarkEnd w:id="0"/>
+        <w:t xml:space="preserve">Updated </w:t>
+      </w:r>
+      <w:r>
+        <w:t xml:space="preserve">August </w:t>
+      </w:r>
+      <w:r>
+        <w:t>14</w:t>
+      </w:r>
+      <w:r>
+        <w:t>th</w:t>
+      </w:r>
+      <w:r>
+        <w:t>, 20</w:t>
+      </w:r>
+      <w:r>
+        <w:t>21</w:t>
+      </w:r>
     </w:p>
     <w:p>
       <w:pPr>
@@ -1646,11 +1656,12 @@
         <w:spacing w:line="360" w:lineRule="auto"/>
         <w:contextualSpacing/>
       </w:pPr>
-      <w:bookmarkStart w:id="1" w:name="_Toc343352909"/>
-      <w:r>
+      <w:bookmarkStart w:id="0" w:name="_Toc343352909"/>
+      <w:r>
+        <w:lastRenderedPageBreak/>
         <w:t>Introduction</w:t>
       </w:r>
-      <w:bookmarkEnd w:id="1"/>
+      <w:bookmarkEnd w:id="0"/>
     </w:p>
     <w:p>
       <w:pPr>
@@ -1782,7 +1793,7 @@
         <w:spacing w:line="360" w:lineRule="auto"/>
         <w:contextualSpacing/>
       </w:pPr>
-      <w:bookmarkStart w:id="2" w:name="_Toc343352910"/>
+      <w:bookmarkStart w:id="1" w:name="_Toc343352910"/>
       <w:r>
         <w:t>Run</w:t>
       </w:r>
@@ -1792,7 +1803,7 @@
       <w:r>
         <w:t>MASS-PRF</w:t>
       </w:r>
-      <w:bookmarkEnd w:id="2"/>
+      <w:bookmarkEnd w:id="1"/>
       <w:r>
         <w:t xml:space="preserve"> </w:t>
       </w:r>
@@ -1924,7 +1935,7 @@
       <w:pPr>
         <w:pStyle w:val="Heading3"/>
       </w:pPr>
-      <w:bookmarkStart w:id="3" w:name="_Toc343352911"/>
+      <w:bookmarkStart w:id="2" w:name="_Toc343352911"/>
       <w:r>
         <w:t xml:space="preserve">How to </w:t>
       </w:r>
@@ -1934,7 +1945,7 @@
       <w:r>
         <w:t>?</w:t>
       </w:r>
-      <w:bookmarkEnd w:id="3"/>
+      <w:bookmarkEnd w:id="2"/>
       <w:r>
         <w:t xml:space="preserve"> </w:t>
       </w:r>
@@ -2135,12 +2146,14 @@
         <w:rPr>
           <w:rFonts w:ascii="Times New Roman" w:hAnsi="Times New Roman" w:cs="Times New Roman"/>
           <w:color w:val="4F6228" w:themeColor="accent3" w:themeShade="80"/>
+          <w:lang w:val="pt-BR"/>
         </w:rPr>
       </w:pPr>
       <w:r>
         <w:rPr>
           <w:rFonts w:ascii="Times New Roman" w:hAnsi="Times New Roman" w:cs="Times New Roman"/>
           <w:color w:val="4F6228" w:themeColor="accent3" w:themeShade="80"/>
+          <w:lang w:val="pt-BR"/>
         </w:rPr>
         <w:t xml:space="preserve">g++ -O3 -o </w:t>
       </w:r>
@@ -2148,6 +2161,7 @@
         <w:rPr>
           <w:rFonts w:ascii="Times New Roman" w:hAnsi="Times New Roman" w:cs="Times New Roman"/>
           <w:color w:val="4F6228" w:themeColor="accent3" w:themeShade="80"/>
+          <w:lang w:val="pt-BR"/>
         </w:rPr>
         <w:t>massprf</w:t>
       </w:r>
@@ -2155,6 +2169,7 @@
         <w:rPr>
           <w:rFonts w:ascii="Times New Roman" w:hAnsi="Times New Roman" w:cs="Times New Roman"/>
           <w:color w:val="4F6228" w:themeColor="accent3" w:themeShade="80"/>
+          <w:lang w:val="pt-BR"/>
         </w:rPr>
         <w:t xml:space="preserve"> </w:t>
       </w:r>
@@ -2162,6 +2177,7 @@
         <w:rPr>
           <w:rFonts w:ascii="Times New Roman" w:hAnsi="Times New Roman" w:cs="Times New Roman"/>
           <w:color w:val="4F6228" w:themeColor="accent3" w:themeShade="80"/>
+          <w:lang w:val="pt-BR"/>
         </w:rPr>
         <w:t>MASSprf</w:t>
       </w:r>
@@ -2169,6 +2185,7 @@
         <w:rPr>
           <w:rFonts w:ascii="Times New Roman" w:hAnsi="Times New Roman" w:cs="Times New Roman"/>
           <w:color w:val="4F6228" w:themeColor="accent3" w:themeShade="80"/>
+          <w:lang w:val="pt-BR"/>
         </w:rPr>
         <w:t xml:space="preserve">.cpp PRFCluster.cpp base.cpp </w:t>
       </w:r>
@@ -2176,6 +2193,7 @@
         <w:rPr>
           <w:rFonts w:ascii="Times New Roman" w:hAnsi="Times New Roman" w:cs="Times New Roman"/>
           <w:color w:val="4F6228" w:themeColor="accent3" w:themeShade="80"/>
+          <w:lang w:val="pt-BR"/>
         </w:rPr>
         <w:t>–</w:t>
       </w:r>
@@ -2183,6 +2201,7 @@
         <w:rPr>
           <w:rFonts w:ascii="Times New Roman" w:hAnsi="Times New Roman" w:cs="Times New Roman"/>
           <w:color w:val="4F6228" w:themeColor="accent3" w:themeShade="80"/>
+          <w:lang w:val="pt-BR"/>
         </w:rPr>
         <w:t>w</w:t>
       </w:r>
@@ -2251,12 +2270,14 @@
         <w:rPr>
           <w:rFonts w:ascii="Times New Roman" w:hAnsi="Times New Roman" w:cs="Times New Roman"/>
           <w:color w:val="4F6228" w:themeColor="accent3" w:themeShade="80"/>
+          <w:lang w:val="pt-BR"/>
         </w:rPr>
       </w:pPr>
       <w:r>
         <w:rPr>
           <w:rFonts w:ascii="Times New Roman" w:hAnsi="Times New Roman" w:cs="Times New Roman"/>
           <w:color w:val="4F6228" w:themeColor="accent3" w:themeShade="80"/>
+          <w:lang w:val="pt-BR"/>
         </w:rPr>
         <w:t xml:space="preserve">c++ -O3 -o </w:t>
       </w:r>
@@ -2264,27 +2285,23 @@
         <w:rPr>
           <w:rFonts w:ascii="Times New Roman" w:hAnsi="Times New Roman" w:cs="Times New Roman"/>
           <w:color w:val="4F6228" w:themeColor="accent3" w:themeShade="80"/>
-        </w:rPr>
-        <w:t>massprf</w:t>
+          <w:lang w:val="pt-BR"/>
+        </w:rPr>
+        <w:t xml:space="preserve">massprf </w:t>
       </w:r>
       <w:r>
         <w:rPr>
           <w:rFonts w:ascii="Times New Roman" w:hAnsi="Times New Roman" w:cs="Times New Roman"/>
           <w:color w:val="4F6228" w:themeColor="accent3" w:themeShade="80"/>
-        </w:rPr>
-        <w:t xml:space="preserve"> </w:t>
+          <w:lang w:val="pt-BR"/>
+        </w:rPr>
+        <w:t>MASSprf</w:t>
       </w:r>
       <w:r>
         <w:rPr>
           <w:rFonts w:ascii="Times New Roman" w:hAnsi="Times New Roman" w:cs="Times New Roman"/>
           <w:color w:val="4F6228" w:themeColor="accent3" w:themeShade="80"/>
-        </w:rPr>
-        <w:t>MASSprf</w:t>
-      </w:r>
-      <w:r>
-        <w:rPr>
-          <w:rFonts w:ascii="Times New Roman" w:hAnsi="Times New Roman" w:cs="Times New Roman"/>
-          <w:color w:val="4F6228" w:themeColor="accent3" w:themeShade="80"/>
+          <w:lang w:val="pt-BR"/>
         </w:rPr>
         <w:t>.cpp PRFCluster.cpp base.cpp –w</w:t>
       </w:r>
@@ -2293,14 +2310,14 @@
       <w:pPr>
         <w:pStyle w:val="Heading3"/>
       </w:pPr>
-      <w:bookmarkStart w:id="4" w:name="_Toc343352912"/>
+      <w:bookmarkStart w:id="3" w:name="_Toc343352912"/>
       <w:r>
         <w:t>Re</w:t>
       </w:r>
       <w:r>
         <w:t>quired inputs and input formats</w:t>
       </w:r>
-      <w:bookmarkEnd w:id="4"/>
+      <w:bookmarkEnd w:id="3"/>
     </w:p>
     <w:p>
       <w:pPr>
@@ -2359,7 +2376,11 @@
         <w:t xml:space="preserve"> from another</w:t>
       </w:r>
       <w:r>
-        <w:t>, closely-related</w:t>
+        <w:t xml:space="preserve">, </w:t>
+      </w:r>
+      <w:r>
+        <w:lastRenderedPageBreak/>
+        <w:t>closely-related</w:t>
       </w:r>
       <w:r>
         <w:t xml:space="preserve"> species. </w:t>
@@ -2535,12 +2556,15 @@
       <w:r>
         <w:t>.</w:t>
       </w:r>
+      <w:r>
+        <w:t xml:space="preserve"> </w:t>
+      </w:r>
     </w:p>
     <w:p>
       <w:pPr>
         <w:pStyle w:val="Heading3"/>
       </w:pPr>
-      <w:bookmarkStart w:id="5" w:name="_Toc343352913"/>
+      <w:bookmarkStart w:id="4" w:name="_Toc343352913"/>
       <w:r>
         <w:t xml:space="preserve">How to run </w:t>
       </w:r>
@@ -2550,7 +2574,105 @@
       <w:r>
         <w:t>?</w:t>
       </w:r>
-      <w:bookmarkEnd w:id="5"/>
+      <w:bookmarkEnd w:id="4"/>
+    </w:p>
+    <w:p>
+      <w:r>
+        <w:t>Run polymorphism and divergence sequences, print the output to the screen or direct the output into an output file.</w:t>
+      </w:r>
+      <w:r>
+        <w:t xml:space="preserve"> </w:t>
+      </w:r>
+      <w:r>
+        <w:rPr>
+          <w:highlight w:val="yellow"/>
+        </w:rPr>
+        <w:t xml:space="preserve">Note: </w:t>
+      </w:r>
+      <w:r>
+        <w:rPr>
+          <w:highlight w:val="yellow"/>
+        </w:rPr>
+        <w:t xml:space="preserve">The program </w:t>
+      </w:r>
+      <w:r>
+        <w:rPr>
+          <w:highlight w:val="yellow"/>
+        </w:rPr>
+        <w:t xml:space="preserve">requires </w:t>
+      </w:r>
+      <w:r>
+        <w:rPr>
+          <w:highlight w:val="yellow"/>
+        </w:rPr>
+        <w:t xml:space="preserve">the </w:t>
+      </w:r>
+      <w:r>
+        <w:rPr>
+          <w:highlight w:val="yellow"/>
+        </w:rPr>
+        <w:t xml:space="preserve">four </w:t>
+      </w:r>
+      <w:r>
+        <w:rPr>
+          <w:highlight w:val="yellow"/>
+        </w:rPr>
+        <w:t xml:space="preserve">LookupTables in the </w:t>
+      </w:r>
+      <w:r>
+        <w:rPr>
+          <w:highlight w:val="yellow"/>
+        </w:rPr>
+        <w:t>working directory</w:t>
+      </w:r>
+      <w:r>
+        <w:rPr>
+          <w:highlight w:val="yellow"/>
+        </w:rPr>
+        <w:t xml:space="preserve"> </w:t>
+      </w:r>
+      <w:r>
+        <w:rPr>
+          <w:highlight w:val="yellow"/>
+        </w:rPr>
+        <w:t>to run successfully</w:t>
+      </w:r>
+      <w:r>
+        <w:rPr>
+          <w:highlight w:val="yellow"/>
+        </w:rPr>
+        <w:t xml:space="preserve">, for more details </w:t>
+      </w:r>
+      <w:r>
+        <w:rPr>
+          <w:highlight w:val="yellow"/>
+        </w:rPr>
+        <w:t>about</w:t>
+      </w:r>
+      <w:r>
+        <w:rPr>
+          <w:highlight w:val="yellow"/>
+        </w:rPr>
+        <w:t xml:space="preserve"> the LookupTables, please refer to the session ‘</w:t>
+      </w:r>
+      <w:r>
+        <w:rPr>
+          <w:highlight w:val="yellow"/>
+        </w:rPr>
+        <w:t>Gamma calculation using four Lookup Tables</w:t>
+      </w:r>
+      <w:r>
+        <w:rPr>
+          <w:highlight w:val="yellow"/>
+        </w:rPr>
+        <w:t>’ below</w:t>
+      </w:r>
+      <w:r>
+        <w:rPr>
+          <w:highlight w:val="yellow"/>
+        </w:rPr>
+        <w:t>.</w:t>
+      </w:r>
     </w:p>
     <w:p>
       <w:pPr>
@@ -2558,15 +2680,6 @@
         <w:contextualSpacing/>
       </w:pPr>
       <w:r>
-        <w:t>Run polymorphism and divergence sequences, print the output to the screen or direct the output into an output file.</w:t>
-      </w:r>
-    </w:p>
-    <w:p>
-      <w:pPr>
-        <w:spacing w:line="360" w:lineRule="auto"/>
-        <w:contextualSpacing/>
-      </w:pPr>
-      <w:r>
         <w:rPr>
           <w:color w:val="4F6228" w:themeColor="accent3" w:themeShade="80"/>
         </w:rPr>
@@ -2616,11 +2729,11 @@
       <w:pPr>
         <w:pStyle w:val="Heading3"/>
       </w:pPr>
-      <w:bookmarkStart w:id="6" w:name="_Toc343352914"/>
+      <w:bookmarkStart w:id="5" w:name="_Toc343352914"/>
       <w:r>
         <w:t>Command for help</w:t>
       </w:r>
-      <w:bookmarkEnd w:id="6"/>
+      <w:bookmarkEnd w:id="5"/>
     </w:p>
     <w:p>
       <w:pPr>
@@ -3178,6 +3291,7 @@
               <w:contextualSpacing/>
             </w:pPr>
             <w:r>
+              <w:lastRenderedPageBreak/>
               <w:t>-c</w:t>
             </w:r>
           </w:p>
@@ -3929,7 +4043,11 @@
               <w:t xml:space="preserve">If neither –t or –ssd is used, </w:t>
             </w:r>
             <w:r>
-              <w:t>the gene specific divergence</w:t>
+              <w:t xml:space="preserve">the gene specific </w:t>
+            </w:r>
+            <w:r>
+              <w:lastRenderedPageBreak/>
+              <w:t>divergence</w:t>
             </w:r>
             <w:r>
               <w:t>_time will be calculated based on the total count of SP and SD</w:t>
@@ -3981,6 +4099,7 @@
               <w:contextualSpacing/>
             </w:pPr>
             <w:r>
+              <w:lastRenderedPageBreak/>
               <w:t>No</w:t>
             </w:r>
           </w:p>
@@ -4511,6 +4630,7 @@
         </w:rPr>
       </w:pPr>
       <w:r>
+        <w:lastRenderedPageBreak/>
         <w:t>Formula 10*</w:t>
       </w:r>
       <w:r>
@@ -4638,7 +4758,7 @@
         <w:spacing w:line="360" w:lineRule="auto"/>
         <w:contextualSpacing/>
       </w:pPr>
-      <w:bookmarkStart w:id="7" w:name="_Toc343352915"/>
+      <w:bookmarkStart w:id="6" w:name="_Toc343352915"/>
       <w:r>
         <w:t xml:space="preserve">Run </w:t>
       </w:r>
@@ -4654,23 +4774,23 @@
       <w:r>
         <w:t xml:space="preserve"> gene</w:t>
       </w:r>
+      <w:bookmarkEnd w:id="6"/>
+    </w:p>
+    <w:p>
+      <w:pPr>
+        <w:pStyle w:val="Heading3"/>
+      </w:pPr>
+      <w:bookmarkStart w:id="7" w:name="_Toc343352916"/>
+      <w:r>
+        <w:t>I</w:t>
+      </w:r>
+      <w:r>
+        <w:t>nput</w:t>
+      </w:r>
+      <w:r>
+        <w:t xml:space="preserve"> files</w:t>
+      </w:r>
       <w:bookmarkEnd w:id="7"/>
-    </w:p>
-    <w:p>
-      <w:pPr>
-        <w:pStyle w:val="Heading3"/>
-      </w:pPr>
-      <w:bookmarkStart w:id="8" w:name="_Toc343352916"/>
-      <w:r>
-        <w:t>I</w:t>
-      </w:r>
-      <w:r>
-        <w:t>nput</w:t>
-      </w:r>
-      <w:r>
-        <w:t xml:space="preserve"> files</w:t>
-      </w:r>
-      <w:bookmarkEnd w:id="8"/>
     </w:p>
     <w:p>
       <w:pPr>
@@ -4914,14 +5034,14 @@
       <w:pPr>
         <w:pStyle w:val="Heading3"/>
       </w:pPr>
-      <w:bookmarkStart w:id="9" w:name="_Toc343352917"/>
+      <w:bookmarkStart w:id="8" w:name="_Toc343352917"/>
       <w:r>
         <w:t xml:space="preserve">Run </w:t>
       </w:r>
       <w:r>
         <w:t>MASS-PRF</w:t>
       </w:r>
-      <w:bookmarkEnd w:id="9"/>
+      <w:bookmarkEnd w:id="8"/>
     </w:p>
     <w:p>
       <w:pPr>
@@ -5080,6 +5200,7 @@
         <w:contextualSpacing/>
       </w:pPr>
       <w:r>
+        <w:lastRenderedPageBreak/>
         <w:t>./massprf -p Attacin-C_DmDs_pol.fas -d Attacin-C_DmDs_div.fas -o 1  -r 1 -ci_r 1 -ci_m 1 -s 1 -exact 0 -mn 30000 -ssd &gt;output_Attacin-C_MASS-PRF_SSD.txt &amp;</w:t>
       </w:r>
     </w:p>
@@ -5087,11 +5208,11 @@
       <w:pPr>
         <w:pStyle w:val="Heading3"/>
       </w:pPr>
-      <w:bookmarkStart w:id="10" w:name="_Toc343352918"/>
+      <w:bookmarkStart w:id="9" w:name="_Toc343352918"/>
       <w:r>
         <w:t>Output files</w:t>
       </w:r>
-      <w:bookmarkEnd w:id="10"/>
+      <w:bookmarkEnd w:id="9"/>
     </w:p>
     <w:p>
       <w:pPr>
@@ -5205,11 +5326,11 @@
       <w:pPr>
         <w:pStyle w:val="Heading3"/>
       </w:pPr>
-      <w:bookmarkStart w:id="11" w:name="_Toc343352919"/>
+      <w:bookmarkStart w:id="10" w:name="_Toc343352919"/>
       <w:r>
         <w:t>The speed of MASS-PRF</w:t>
       </w:r>
-      <w:bookmarkEnd w:id="11"/>
+      <w:bookmarkEnd w:id="10"/>
     </w:p>
     <w:p>
       <w:pPr>
@@ -5446,7 +5567,16 @@
           <w:sz w:val="22"/>
           <w:szCs w:val="22"/>
         </w:rPr>
-        <w:t xml:space="preserve"> divergence sequences. The </w:t>
+        <w:t xml:space="preserve"> </w:t>
+      </w:r>
+      <w:r>
+        <w:rPr>
+          <w:rFonts w:ascii="Calibri" w:hAnsi="Calibri"/>
+          <w:sz w:val="22"/>
+          <w:szCs w:val="22"/>
+        </w:rPr>
+        <w:lastRenderedPageBreak/>
+        <w:t xml:space="preserve">divergence sequences. The </w:t>
       </w:r>
       <w:r>
         <w:rPr>
@@ -5559,7 +5689,16 @@
           <w:sz w:val="24"/>
           <w:szCs w:val="24"/>
         </w:rPr>
-        <w:t xml:space="preserve">divergent sites. Depending on the number and position of variant sites, the runtimes on these 231 genes vary even though all are exactly the same gene length (fig. R2). The average runtime was approximately 2.7 hours when executed on nodes with eight 2.27 GHz cores and 48 GB memory. Given that the human genome contains approximately 20,000 genes </w:t>
+        <w:t xml:space="preserve">divergent sites. Depending on the number and position of variant sites, the runtimes on these 231 genes vary even though all are exactly the same gene length (fig. R2). The average runtime was approximately 2.7 hours when executed on nodes with eight 2.27 </w:t>
+      </w:r>
+      <w:r>
+        <w:rPr>
+          <w:rFonts w:ascii="Times New Roman" w:hAnsi="Times New Roman"/>
+          <w:sz w:val="24"/>
+          <w:szCs w:val="24"/>
+        </w:rPr>
+        <w:lastRenderedPageBreak/>
+        <w:t xml:space="preserve">GHz cores and 48 GB memory. Given that the human genome contains approximately 20,000 genes </w:t>
       </w:r>
       <w:hyperlink r:id="rId12" w:history="1">
         <w:r>
@@ -5822,7 +5961,7 @@
       <w:pPr>
         <w:pStyle w:val="Heading3"/>
       </w:pPr>
-      <w:bookmarkStart w:id="12" w:name="_Toc343352920"/>
+      <w:bookmarkStart w:id="11" w:name="_Toc343352920"/>
       <w:r>
         <w:t xml:space="preserve">The thresholds of </w:t>
       </w:r>
@@ -5921,7 +6060,11 @@
         <w:t>ed</w:t>
       </w:r>
       <w:r>
-        <w:t xml:space="preserve"> the percentage of statistically significant sites over all the simulated genes (i.e. 120 genes) as a function of the gamma threshold, testing all threshold values of from </w:t>
+        <w:t xml:space="preserve"> the percentage of statistically </w:t>
+      </w:r>
+      <w:r>
+        <w:lastRenderedPageBreak/>
+        <w:t xml:space="preserve">significant sites over all the simulated genes (i.e. 120 genes) as a function of the gamma threshold, testing all threshold values of from </w:t>
       </w:r>
       <w:r>
         <w:t>﹣</w:t>
@@ -6245,7 +6388,7 @@
       <w:r>
         <w:t>Other notes</w:t>
       </w:r>
-      <w:bookmarkEnd w:id="12"/>
+      <w:bookmarkEnd w:id="11"/>
     </w:p>
     <w:p>
       <w:pPr>
@@ -6677,6 +6820,7 @@
               <w:contextualSpacing/>
             </w:pPr>
             <w:r>
+              <w:lastRenderedPageBreak/>
               <w:t>B</w:t>
             </w:r>
           </w:p>
@@ -6825,7 +6969,7 @@
       <w:pPr>
         <w:pStyle w:val="Heading2"/>
       </w:pPr>
-      <w:bookmarkStart w:id="13" w:name="_Toc343352921"/>
+      <w:bookmarkStart w:id="12" w:name="_Toc343352921"/>
       <w:r>
         <w:t>Major updat</w:t>
       </w:r>
@@ -6841,17 +6985,17 @@
       <w:r>
         <w:t xml:space="preserve"> (v1.0)</w:t>
       </w:r>
+      <w:bookmarkEnd w:id="12"/>
+    </w:p>
+    <w:p>
+      <w:pPr>
+        <w:pStyle w:val="Heading3"/>
+      </w:pPr>
+      <w:bookmarkStart w:id="13" w:name="_Toc343352922"/>
+      <w:r>
+        <w:t>Gamma calculation using four Lookup Tables</w:t>
+      </w:r>
       <w:bookmarkEnd w:id="13"/>
-    </w:p>
-    <w:p>
-      <w:pPr>
-        <w:pStyle w:val="Heading3"/>
-      </w:pPr>
-      <w:bookmarkStart w:id="14" w:name="_Toc343352922"/>
-      <w:r>
-        <w:t>Gamma calculation using four Lookup Tables</w:t>
-      </w:r>
-      <w:bookmarkEnd w:id="14"/>
     </w:p>
     <w:p>
       <w:pPr>
@@ -6991,7 +7135,11 @@
         <w:t>/</w:t>
       </w:r>
       <w:r>
-        <w:t xml:space="preserve"> folder, including 'LookupTable_gx1_n_gamma_integration_50_v9.dat', 'LookupTable_gx1_derivative_n_gamma_50_v9.dat', 'LookupTable_gx2_n_gamma_integration_50_v9.dat', and 'LookupTable_gx2_derivative_n_gamma_50_v9.dat'. The detailed Mathematica codes 'Integration_gx1_n_gamma_lookup_table_50.nb' and 'Integration_gx2_n_gamma_lookup_table_50.nb' to generate the four Lookup tables are in the </w:t>
+        <w:t xml:space="preserve"> folder, including 'LookupTable_gx1_n_gamma_integration_50_v9.dat', 'LookupTable_gx1_derivative_n_gamma_50_v9.dat', 'LookupTable_gx2_n_gamma_integration_50_v9.dat', and 'LookupTable_gx2_derivative_n_gamma_50_v9.dat'. The detailed Mathematica codes 'Integration_gx1_n_gamma_lookup_table_50.nb' and </w:t>
+      </w:r>
+      <w:r>
+        <w:lastRenderedPageBreak/>
+        <w:t xml:space="preserve">'Integration_gx2_n_gamma_lookup_table_50.nb' to generate the four Lookup tables are in the </w:t>
       </w:r>
       <w:r>
         <w:t>./</w:t>
@@ -7115,11 +7263,11 @@
       <w:pPr>
         <w:pStyle w:val="Heading3"/>
       </w:pPr>
-      <w:bookmarkStart w:id="15" w:name="_Toc343352923"/>
+      <w:bookmarkStart w:id="14" w:name="_Toc343352923"/>
       <w:r>
         <w:t>Criteria for gamma values</w:t>
       </w:r>
-      <w:bookmarkEnd w:id="15"/>
+      <w:bookmarkEnd w:id="14"/>
     </w:p>
     <w:p>
       <w:pPr>
@@ -7191,11 +7339,11 @@
       <w:pPr>
         <w:pStyle w:val="Heading3"/>
       </w:pPr>
-      <w:bookmarkStart w:id="16" w:name="_Toc343352924"/>
+      <w:bookmarkStart w:id="15" w:name="_Toc343352924"/>
       <w:r>
         <w:t>Model averaged gamma</w:t>
       </w:r>
-      <w:bookmarkEnd w:id="16"/>
+      <w:bookmarkEnd w:id="15"/>
     </w:p>
     <w:p>
       <w:pPr>
@@ -7258,7 +7406,7 @@
       <w:pPr>
         <w:pStyle w:val="Heading3"/>
       </w:pPr>
-      <w:bookmarkStart w:id="17" w:name="_Toc343352925"/>
+      <w:bookmarkStart w:id="16" w:name="_Toc343352925"/>
       <w:r>
         <w:t>Ex</w:t>
       </w:r>
@@ -7268,7 +7416,7 @@
       <w:r>
         <w:t xml:space="preserve"> vs stochastic algorithms for gamma</w:t>
       </w:r>
-      <w:bookmarkEnd w:id="17"/>
+      <w:bookmarkEnd w:id="16"/>
     </w:p>
     <w:p>
       <w:pPr>
@@ -7469,11 +7617,12 @@
       <w:pPr>
         <w:pStyle w:val="Heading3"/>
       </w:pPr>
-      <w:bookmarkStart w:id="18" w:name="_Toc343352926"/>
-      <w:r>
+      <w:bookmarkStart w:id="17" w:name="_Toc343352926"/>
+      <w:r>
+        <w:lastRenderedPageBreak/>
         <w:t>New features</w:t>
       </w:r>
-      <w:bookmarkEnd w:id="18"/>
+      <w:bookmarkEnd w:id="17"/>
     </w:p>
     <w:p>
       <w:pPr>
@@ -7794,14 +7943,14 @@
       <w:pPr>
         <w:pStyle w:val="Heading3"/>
       </w:pPr>
-      <w:bookmarkStart w:id="19" w:name="_Toc343352927"/>
+      <w:bookmarkStart w:id="18" w:name="_Toc343352927"/>
       <w:r>
         <w:t xml:space="preserve">Non-coding </w:t>
       </w:r>
       <w:r>
         <w:t>MASS-PRF</w:t>
       </w:r>
-      <w:bookmarkEnd w:id="19"/>
+      <w:bookmarkEnd w:id="18"/>
     </w:p>
     <w:p>
       <w:pPr>
@@ -7879,14 +8028,14 @@
       <w:pPr>
         <w:pStyle w:val="Heading3"/>
       </w:pPr>
-      <w:bookmarkStart w:id="20" w:name="_Toc343352928"/>
+      <w:bookmarkStart w:id="19" w:name="_Toc343352928"/>
       <w:r>
         <w:t>Existing problem</w:t>
       </w:r>
       <w:r>
         <w:t>s</w:t>
       </w:r>
-      <w:bookmarkEnd w:id="20"/>
+      <w:bookmarkEnd w:id="19"/>
       <w:r>
         <w:t xml:space="preserve"> </w:t>
       </w:r>
@@ -7963,6 +8112,7 @@
         <w:contextualSpacing/>
       </w:pPr>
       <w:r>
+        <w:lastRenderedPageBreak/>
         <w:t xml:space="preserve">For </w:t>
       </w:r>
       <w:r>
@@ -8151,11 +8301,12 @@
         <w:spacing w:line="360" w:lineRule="auto"/>
         <w:contextualSpacing/>
       </w:pPr>
-      <w:bookmarkStart w:id="21" w:name="_Toc343352929"/>
-      <w:r>
+      <w:bookmarkStart w:id="20" w:name="_Toc343352929"/>
+      <w:r>
+        <w:lastRenderedPageBreak/>
         <w:t>References</w:t>
       </w:r>
-      <w:bookmarkEnd w:id="21"/>
+      <w:bookmarkEnd w:id="20"/>
     </w:p>
     <w:p>
       <w:pPr>
@@ -8174,7 +8325,7 @@
       <w:r>
         <w:fldChar w:fldCharType="separate"/>
       </w:r>
-      <w:bookmarkStart w:id="22" w:name="_ENREF_1"/>
+      <w:bookmarkStart w:id="21" w:name="_ENREF_1"/>
       <w:r>
         <w:rPr>
           <w:rFonts w:ascii="Cambria" w:hAnsi="Cambria"/>
@@ -8205,7 +8356,7 @@
         </w:rPr>
         <w:t xml:space="preserve"> 5(6).</w:t>
       </w:r>
-      <w:bookmarkEnd w:id="22"/>
+      <w:bookmarkEnd w:id="21"/>
     </w:p>
     <w:p>
       <w:pPr>
@@ -8215,7 +8366,7 @@
           <w:noProof/>
         </w:rPr>
       </w:pPr>
-      <w:bookmarkStart w:id="23" w:name="_ENREF_2"/>
+      <w:bookmarkStart w:id="22" w:name="_ENREF_2"/>
       <w:r>
         <w:rPr>
           <w:rFonts w:ascii="Cambria" w:hAnsi="Cambria"/>
@@ -8246,7 +8397,7 @@
         </w:rPr>
         <w:t xml:space="preserve"> 132(4):1161-1176.</w:t>
       </w:r>
-      <w:bookmarkEnd w:id="23"/>
+      <w:bookmarkEnd w:id="22"/>
     </w:p>
     <w:p>
       <w:pPr>
@@ -8256,7 +8407,7 @@
           <w:noProof/>
         </w:rPr>
       </w:pPr>
-      <w:bookmarkStart w:id="24" w:name="_ENREF_3"/>
+      <w:bookmarkStart w:id="23" w:name="_ENREF_3"/>
       <w:r>
         <w:rPr>
           <w:rFonts w:ascii="Cambria" w:hAnsi="Cambria"/>
@@ -8287,7 +8438,7 @@
         </w:rPr>
         <w:t>:40-66.</w:t>
       </w:r>
-      <w:bookmarkEnd w:id="24"/>
+      <w:bookmarkEnd w:id="23"/>
     </w:p>
     <w:p>
       <w:pPr>
@@ -8297,7 +8448,7 @@
           <w:noProof/>
         </w:rPr>
       </w:pPr>
-      <w:bookmarkStart w:id="25" w:name="_ENREF_4"/>
+      <w:bookmarkStart w:id="24" w:name="_ENREF_4"/>
       <w:r>
         <w:rPr>
           <w:rFonts w:ascii="Cambria" w:hAnsi="Cambria"/>
@@ -8328,7 +8479,7 @@
         </w:rPr>
         <w:t xml:space="preserve"> 279(2):574-581.</w:t>
       </w:r>
-      <w:bookmarkEnd w:id="25"/>
+      <w:bookmarkEnd w:id="24"/>
     </w:p>
     <w:p>
       <w:pPr>
@@ -8338,7 +8489,7 @@
           <w:noProof/>
         </w:rPr>
       </w:pPr>
-      <w:bookmarkStart w:id="26" w:name="_ENREF_5"/>
+      <w:bookmarkStart w:id="25" w:name="_ENREF_5"/>
       <w:r>
         <w:rPr>
           <w:rFonts w:ascii="Cambria" w:hAnsi="Cambria"/>
@@ -8369,7 +8520,7 @@
         </w:rPr>
         <w:t xml:space="preserve"> 74(4):117-127.</w:t>
       </w:r>
-      <w:bookmarkEnd w:id="26"/>
+      <w:bookmarkEnd w:id="25"/>
     </w:p>
     <w:p>
       <w:pPr>
@@ -8449,8 +8600,8 @@
 </file>
 
 <file path=word/numbering.xml><?xml version="1.0" encoding="utf-8"?>
-<w:numbering xmlns:wpc="http://schemas.microsoft.com/office/word/2010/wordprocessingCanvas" xmlns:mo="http://schemas.microsoft.com/office/mac/office/2008/main" xmlns:mc="http://schemas.openxmlformats.org/markup-compatibility/2006" xmlns:mv="urn:schemas-microsoft-com:mac:vml" xmlns:o="urn:schemas-microsoft-com:office:office" xmlns:r="http://schemas.openxmlformats.org/officeDocument/2006/relationships" xmlns:m="http://schemas.openxmlformats.org/officeDocument/2006/math" xmlns:v="urn:schemas-microsoft-com:vml" xmlns:wp14="http://schemas.microsoft.com/office/word/2010/wordprocessingDrawing" xmlns:wp="http://schemas.openxmlformats.org/drawingml/2006/wordprocessingDrawing" xmlns:w10="urn:schemas-microsoft-com:office:word" xmlns:w="http://schemas.openxmlformats.org/wordprocessingml/2006/main" xmlns:w14="http://schemas.microsoft.com/office/word/2010/wordml" xmlns:w15="http://schemas.microsoft.com/office/word/2012/wordml" xmlns:wpg="http://schemas.microsoft.com/office/word/2010/wordprocessingGroup" xmlns:wpi="http://schemas.microsoft.com/office/word/2010/wordprocessingInk" xmlns:wne="http://schemas.microsoft.com/office/word/2006/wordml" xmlns:wps="http://schemas.microsoft.com/office/word/2010/wordprocessingShape" mc:Ignorable="w14 w15 wp14">
-  <w:abstractNum w:abstractNumId="0">
+<w:numbering xmlns:wpc="http://schemas.microsoft.com/office/word/2010/wordprocessingCanvas" xmlns:cx="http://schemas.microsoft.com/office/drawing/2014/chartex" xmlns:cx1="http://schemas.microsoft.com/office/drawing/2015/9/8/chartex" xmlns:cx2="http://schemas.microsoft.com/office/drawing/2015/10/21/chartex" xmlns:cx3="http://schemas.microsoft.com/office/drawing/2016/5/9/chartex" xmlns:cx4="http://schemas.microsoft.com/office/drawing/2016/5/10/chartex" xmlns:cx5="http://schemas.microsoft.com/office/drawing/2016/5/11/chartex" xmlns:cx6="http://schemas.microsoft.com/office/drawing/2016/5/12/chartex" xmlns:cx7="http://schemas.microsoft.com/office/drawing/2016/5/13/chartex" xmlns:cx8="http://schemas.microsoft.com/office/drawing/2016/5/14/chartex" xmlns:mc="http://schemas.openxmlformats.org/markup-compatibility/2006" xmlns:aink="http://schemas.microsoft.com/office/drawing/2016/ink" xmlns:am3d="http://schemas.microsoft.com/office/drawing/2017/model3d" xmlns:o="urn:schemas-microsoft-com:office:office" xmlns:r="http://schemas.openxmlformats.org/officeDocument/2006/relationships" xmlns:m="http://schemas.openxmlformats.org/officeDocument/2006/math" xmlns:v="urn:schemas-microsoft-com:vml" xmlns:wp14="http://schemas.microsoft.com/office/word/2010/wordprocessingDrawing" xmlns:wp="http://schemas.openxmlformats.org/drawingml/2006/wordprocessingDrawing" xmlns:w10="urn:schemas-microsoft-com:office:word" xmlns:w="http://schemas.openxmlformats.org/wordprocessingml/2006/main" xmlns:w14="http://schemas.microsoft.com/office/word/2010/wordml" xmlns:w15="http://schemas.microsoft.com/office/word/2012/wordml" xmlns:w16cex="http://schemas.microsoft.com/office/word/2018/wordml/cex" xmlns:w16cid="http://schemas.microsoft.com/office/word/2016/wordml/cid" xmlns:w16="http://schemas.microsoft.com/office/word/2018/wordml" xmlns:w16se="http://schemas.microsoft.com/office/word/2015/wordml/symex" xmlns:wpg="http://schemas.microsoft.com/office/word/2010/wordprocessingGroup" xmlns:wpi="http://schemas.microsoft.com/office/word/2010/wordprocessingInk" xmlns:wne="http://schemas.microsoft.com/office/word/2006/wordml" xmlns:wps="http://schemas.microsoft.com/office/word/2010/wordprocessingShape" mc:Ignorable="w14 w15 w16se w16cid w16 w16cex wp14">
+  <w:abstractNum w:abstractNumId="0" w15:restartNumberingAfterBreak="0">
     <w:nsid w:val="14FF2FCF"/>
     <w:multiLevelType w:val="hybridMultilevel"/>
     <w:tmpl w:val="B41043FC"/>
@@ -8590,7 +8741,7 @@
       </w:rPr>
     </w:lvl>
   </w:abstractNum>
-  <w:abstractNum w:abstractNumId="1">
+  <w:abstractNum w:abstractNumId="1" w15:restartNumberingAfterBreak="0">
     <w:nsid w:val="4C371561"/>
     <w:multiLevelType w:val="hybridMultilevel"/>
     <w:tmpl w:val="C1C0716A"/>
@@ -8686,7 +8837,7 @@
 </file>
 
 <file path=word/styles.xml><?xml version="1.0" encoding="utf-8"?>
-<w:styles xmlns:mc="http://schemas.openxmlformats.org/markup-compatibility/2006" xmlns:r="http://schemas.openxmlformats.org/officeDocument/2006/relationships" xmlns:w="http://schemas.openxmlformats.org/wordprocessingml/2006/main" xmlns:w14="http://schemas.microsoft.com/office/word/2010/wordml" xmlns:w15="http://schemas.microsoft.com/office/word/2012/wordml" mc:Ignorable="w14 w15">
+<w:styles xmlns:mc="http://schemas.openxmlformats.org/markup-compatibility/2006" xmlns:r="http://schemas.openxmlformats.org/officeDocument/2006/relationships" xmlns:w="http://schemas.openxmlformats.org/wordprocessingml/2006/main" xmlns:w14="http://schemas.microsoft.com/office/word/2010/wordml" xmlns:w15="http://schemas.microsoft.com/office/word/2012/wordml" xmlns:w16cex="http://schemas.microsoft.com/office/word/2018/wordml/cex" xmlns:w16cid="http://schemas.microsoft.com/office/word/2016/wordml/cid" xmlns:w16="http://schemas.microsoft.com/office/word/2018/wordml" xmlns:w16se="http://schemas.microsoft.com/office/word/2015/wordml/symex" mc:Ignorable="w14 w15 w16se w16cid w16 w16cex">
   <w:docDefaults>
     <w:rPrDefault>
       <w:rPr>
@@ -8698,7 +8849,7 @@
     </w:rPrDefault>
     <w:pPrDefault/>
   </w:docDefaults>
-  <w:latentStyles w:defLockedState="0" w:defUIPriority="99" w:defSemiHidden="0" w:defUnhideWhenUsed="0" w:defQFormat="0" w:count="382">
+  <w:latentStyles w:defLockedState="0" w:defUIPriority="99" w:defSemiHidden="0" w:defUnhideWhenUsed="0" w:defQFormat="0" w:count="376">
     <w:lsdException w:name="Normal" w:uiPriority="0" w:qFormat="1"/>
     <w:lsdException w:name="heading 1" w:uiPriority="9" w:qFormat="1"/>
     <w:lsdException w:name="heading 2" w:semiHidden="1" w:uiPriority="9" w:unhideWhenUsed="1" w:qFormat="1"/>
@@ -8855,15 +9006,6 @@
     <w:lsdException w:name="Balloon Text" w:semiHidden="1" w:unhideWhenUsed="1"/>
     <w:lsdException w:name="Table Grid" w:uiPriority="59"/>
     <w:lsdException w:name="Table Theme" w:semiHidden="1" w:unhideWhenUsed="1"/>
-    <w:lsdException w:name="Note Level 1" w:semiHidden="1" w:unhideWhenUsed="1"/>
-    <w:lsdException w:name="Note Level 2" w:semiHidden="1" w:unhideWhenUsed="1"/>
-    <w:lsdException w:name="Note Level 3" w:semiHidden="1" w:unhideWhenUsed="1"/>
-    <w:lsdException w:name="Note Level 4" w:semiHidden="1" w:unhideWhenUsed="1"/>
-    <w:lsdException w:name="Note Level 5" w:semiHidden="1" w:unhideWhenUsed="1"/>
-    <w:lsdException w:name="Note Level 6" w:semiHidden="1" w:unhideWhenUsed="1"/>
-    <w:lsdException w:name="Note Level 7" w:semiHidden="1" w:unhideWhenUsed="1"/>
-    <w:lsdException w:name="Note Level 8" w:semiHidden="1" w:unhideWhenUsed="1"/>
-    <w:lsdException w:name="Note Level 9" w:semiHidden="1" w:unhideWhenUsed="1"/>
     <w:lsdException w:name="Placeholder Text" w:semiHidden="1"/>
     <w:lsdException w:name="No Spacing" w:semiHidden="1" w:uiPriority="1" w:qFormat="1"/>
     <w:lsdException w:name="Light Shading" w:uiPriority="60"/>
@@ -9246,7 +9388,6 @@
     <w:uiPriority w:val="59"/>
     <w:rsid w:val="008A4B5C"/>
     <w:tblPr>
-      <w:tblInd w:w="0" w:type="dxa"/>
       <w:tblBorders>
         <w:top w:val="single" w:sz="4" w:space="0" w:color="auto"/>
         <w:left w:val="single" w:sz="4" w:space="0" w:color="auto"/>
@@ -9255,12 +9396,6 @@
         <w:insideH w:val="single" w:sz="4" w:space="0" w:color="auto"/>
         <w:insideV w:val="single" w:sz="4" w:space="0" w:color="auto"/>
       </w:tblBorders>
-      <w:tblCellMar>
-        <w:top w:w="0" w:type="dxa"/>
-        <w:left w:w="108" w:type="dxa"/>
-        <w:bottom w:w="0" w:type="dxa"/>
-        <w:right w:w="108" w:type="dxa"/>
-      </w:tblCellMar>
     </w:tblPr>
   </w:style>
   <w:style w:type="paragraph" w:styleId="TOCHeading">

</xml_diff>